<commit_message>
SSU 1.1 + PZ 1.2
</commit_message>
<xml_diff>
--- a/SSU dokument/SSU filtriranja kriptovaluta.docx
+++ b/SSU dokument/SSU filtriranja kriptovaluta.docx
@@ -1724,8 +1724,6 @@
         </w:rPr>
         <w:t>.......</w:t>
       </w:r>
-      <w:bookmarkStart w:id="0" w:name="_GoBack"/>
-      <w:bookmarkEnd w:id="0"/>
       <w:r>
         <w:rPr>
           <w:lang w:val="sr-Latn-RS"/>
@@ -2701,7 +2699,23 @@
           <w:szCs w:val="24"/>
           <w:lang w:val="sr-Latn-RS"/>
         </w:rPr>
-        <w:t>izabere opciju „filter“</w:t>
+        <w:t>izabere opciju „</w:t>
+      </w:r>
+      <w:r>
+        <w:rPr>
+          <w:sz w:val="24"/>
+          <w:szCs w:val="24"/>
+          <w:lang w:val="sr-Latn-RS"/>
+        </w:rPr>
+        <w:t>F</w:t>
+      </w:r>
+      <w:r>
+        <w:rPr>
+          <w:sz w:val="24"/>
+          <w:szCs w:val="24"/>
+          <w:lang w:val="sr-Latn-RS"/>
+        </w:rPr>
+        <w:t>ilter“</w:t>
       </w:r>
       <w:r>
         <w:rPr>
@@ -2711,6 +2725,8 @@
         </w:rPr>
         <w:t>. Ta opcija je dostupna svim korisnicima, ne samo registrovanim.</w:t>
       </w:r>
+      <w:bookmarkStart w:id="0" w:name="_GoBack"/>
+      <w:bookmarkEnd w:id="0"/>
     </w:p>
     <w:p>
       <w:pPr>
@@ -3728,7 +3744,7 @@
           <w:rPr>
             <w:noProof/>
           </w:rPr>
-          <w:t>2</w:t>
+          <w:t>6</w:t>
         </w:r>
         <w:r>
           <w:rPr>
@@ -5027,7 +5043,7 @@
 </file>
 
 <file path=customXml/itemProps1.xml><?xml version="1.0" encoding="utf-8"?>
-<ds:datastoreItem xmlns:ds="http://schemas.openxmlformats.org/officeDocument/2006/customXml" ds:itemID="{931B0C7F-29CC-48BB-ADE1-F50876C166F3}">
+<ds:datastoreItem xmlns:ds="http://schemas.openxmlformats.org/officeDocument/2006/customXml" ds:itemID="{F2F844B3-2950-4A86-A9E6-FB879B6418CF}">
   <ds:schemaRefs>
     <ds:schemaRef ds:uri="http://schemas.openxmlformats.org/officeDocument/2006/bibliography"/>
   </ds:schemaRefs>

</xml_diff>